<commit_message>
Se programo el metodo de confirmar contraseña
Se agrego confirmar contraseña y que sean iguales y se hizo la portada para el documento de Propuesta de sistema.
</commit_message>
<xml_diff>
--- a/Documentacion/Manual de Usuario.docx
+++ b/Documentacion/Manual de Usuario.docx
@@ -33,11 +33,11 @@
                     </pic:cNvPicPr>
                   </pic:nvPicPr>
                   <pic:blipFill>
-                    <a:blip r:embed="rId7">
+                    <a:blip r:embed="rId8">
                       <a:extLst>
                         <a:ext uri="{BEBA8EAE-BF5A-486C-A8C5-ECC9F3942E4B}">
                           <a14:imgProps xmlns:a14="http://schemas.microsoft.com/office/drawing/2010/main">
-                            <a14:imgLayer r:embed="rId8">
+                            <a14:imgLayer r:embed="rId9">
                               <a14:imgEffect>
                                 <a14:sharpenSoften amount="25000"/>
                               </a14:imgEffect>
@@ -83,10 +83,777 @@
         <w:br w:type="page"/>
       </w:r>
     </w:p>
+    <w:p>
+      <w:pPr>
+        <w:pBdr>
+          <w:top w:val="single" w:sz="2" w:space="0" w:color="D9D9E3"/>
+          <w:left w:val="single" w:sz="2" w:space="0" w:color="D9D9E3"/>
+          <w:bottom w:val="single" w:sz="2" w:space="0" w:color="D9D9E3"/>
+          <w:right w:val="single" w:sz="2" w:space="0" w:color="D9D9E3"/>
+        </w:pBdr>
+        <w:spacing w:before="300" w:after="300" w:line="240" w:lineRule="auto"/>
+        <w:rPr>
+          <w:rFonts w:eastAsia="Times New Roman" w:cs="Arial"/>
+          <w:sz w:val="28"/>
+          <w:szCs w:val="28"/>
+          <w:lang w:eastAsia="es-CR"/>
+        </w:rPr>
+      </w:pPr>
+      <w:r>
+        <w:rPr>
+          <w:rFonts w:eastAsia="Times New Roman" w:cs="Arial"/>
+          <w:sz w:val="28"/>
+          <w:szCs w:val="28"/>
+          <w:bdr w:val="single" w:sz="2" w:space="0" w:color="D9D9E3" w:frame="1"/>
+          <w:lang w:eastAsia="es-CR"/>
+        </w:rPr>
+        <w:lastRenderedPageBreak/>
+        <w:t>Documentación para Usuarios:</w:t>
+      </w:r>
+    </w:p>
+    <w:p>
+      <w:pPr>
+        <w:numPr>
+          <w:ilvl w:val="0"/>
+          <w:numId w:val="1"/>
+        </w:numPr>
+        <w:pBdr>
+          <w:top w:val="single" w:sz="2" w:space="0" w:color="D9D9E3"/>
+          <w:left w:val="single" w:sz="2" w:space="5" w:color="D9D9E3"/>
+          <w:bottom w:val="single" w:sz="2" w:space="0" w:color="D9D9E3"/>
+          <w:right w:val="single" w:sz="2" w:space="0" w:color="D9D9E3"/>
+        </w:pBdr>
+        <w:spacing w:after="0" w:line="240" w:lineRule="auto"/>
+        <w:rPr>
+          <w:rFonts w:eastAsia="Times New Roman" w:cs="Arial"/>
+          <w:sz w:val="28"/>
+          <w:szCs w:val="28"/>
+          <w:lang w:eastAsia="es-CR"/>
+        </w:rPr>
+      </w:pPr>
+      <w:r>
+        <w:rPr>
+          <w:rFonts w:eastAsia="Times New Roman" w:cs="Arial"/>
+          <w:sz w:val="28"/>
+          <w:szCs w:val="28"/>
+          <w:bdr w:val="single" w:sz="2" w:space="0" w:color="D9D9E3" w:frame="1"/>
+          <w:lang w:eastAsia="es-CR"/>
+        </w:rPr>
+        <w:t>Introducción y Visión General:</w:t>
+      </w:r>
+    </w:p>
+    <w:p>
+      <w:pPr>
+        <w:numPr>
+          <w:ilvl w:val="1"/>
+          <w:numId w:val="1"/>
+        </w:numPr>
+        <w:pBdr>
+          <w:top w:val="single" w:sz="2" w:space="0" w:color="D9D9E3"/>
+          <w:left w:val="single" w:sz="2" w:space="5" w:color="D9D9E3"/>
+          <w:bottom w:val="single" w:sz="2" w:space="0" w:color="D9D9E3"/>
+          <w:right w:val="single" w:sz="2" w:space="0" w:color="D9D9E3"/>
+        </w:pBdr>
+        <w:spacing w:after="0" w:line="240" w:lineRule="auto"/>
+        <w:rPr>
+          <w:rFonts w:eastAsia="Times New Roman" w:cs="Arial"/>
+          <w:sz w:val="28"/>
+          <w:szCs w:val="28"/>
+          <w:lang w:eastAsia="es-CR"/>
+        </w:rPr>
+      </w:pPr>
+      <w:r>
+        <w:rPr>
+          <w:rFonts w:eastAsia="Times New Roman" w:cs="Arial"/>
+          <w:sz w:val="28"/>
+          <w:szCs w:val="28"/>
+          <w:lang w:eastAsia="es-CR"/>
+        </w:rPr>
+        <w:t>Descripción general del software.</w:t>
+      </w:r>
+    </w:p>
+    <w:p>
+      <w:pPr>
+        <w:numPr>
+          <w:ilvl w:val="1"/>
+          <w:numId w:val="1"/>
+        </w:numPr>
+        <w:pBdr>
+          <w:top w:val="single" w:sz="2" w:space="0" w:color="D9D9E3"/>
+          <w:left w:val="single" w:sz="2" w:space="5" w:color="D9D9E3"/>
+          <w:bottom w:val="single" w:sz="2" w:space="0" w:color="D9D9E3"/>
+          <w:right w:val="single" w:sz="2" w:space="0" w:color="D9D9E3"/>
+        </w:pBdr>
+        <w:spacing w:after="0" w:line="240" w:lineRule="auto"/>
+        <w:rPr>
+          <w:rFonts w:eastAsia="Times New Roman" w:cs="Arial"/>
+          <w:sz w:val="28"/>
+          <w:szCs w:val="28"/>
+          <w:lang w:eastAsia="es-CR"/>
+        </w:rPr>
+      </w:pPr>
+      <w:r>
+        <w:rPr>
+          <w:rFonts w:eastAsia="Times New Roman" w:cs="Arial"/>
+          <w:sz w:val="28"/>
+          <w:szCs w:val="28"/>
+          <w:lang w:eastAsia="es-CR"/>
+        </w:rPr>
+        <w:t>Propósito y beneficios.</w:t>
+      </w:r>
+    </w:p>
+    <w:p>
+      <w:pPr>
+        <w:numPr>
+          <w:ilvl w:val="1"/>
+          <w:numId w:val="1"/>
+        </w:numPr>
+        <w:pBdr>
+          <w:top w:val="single" w:sz="2" w:space="0" w:color="D9D9E3"/>
+          <w:left w:val="single" w:sz="2" w:space="5" w:color="D9D9E3"/>
+          <w:bottom w:val="single" w:sz="2" w:space="0" w:color="D9D9E3"/>
+          <w:right w:val="single" w:sz="2" w:space="0" w:color="D9D9E3"/>
+        </w:pBdr>
+        <w:spacing w:after="0" w:line="240" w:lineRule="auto"/>
+        <w:rPr>
+          <w:rFonts w:eastAsia="Times New Roman" w:cs="Arial"/>
+          <w:sz w:val="28"/>
+          <w:szCs w:val="28"/>
+          <w:lang w:eastAsia="es-CR"/>
+        </w:rPr>
+      </w:pPr>
+      <w:r>
+        <w:rPr>
+          <w:rFonts w:eastAsia="Times New Roman" w:cs="Arial"/>
+          <w:sz w:val="28"/>
+          <w:szCs w:val="28"/>
+          <w:lang w:eastAsia="es-CR"/>
+        </w:rPr>
+        <w:t>Requisitos mínimos del sistema.</w:t>
+      </w:r>
+    </w:p>
+    <w:p>
+      <w:pPr>
+        <w:numPr>
+          <w:ilvl w:val="0"/>
+          <w:numId w:val="1"/>
+        </w:numPr>
+        <w:pBdr>
+          <w:top w:val="single" w:sz="2" w:space="0" w:color="D9D9E3"/>
+          <w:left w:val="single" w:sz="2" w:space="5" w:color="D9D9E3"/>
+          <w:bottom w:val="single" w:sz="2" w:space="0" w:color="D9D9E3"/>
+          <w:right w:val="single" w:sz="2" w:space="0" w:color="D9D9E3"/>
+        </w:pBdr>
+        <w:spacing w:after="0" w:line="240" w:lineRule="auto"/>
+        <w:rPr>
+          <w:rFonts w:eastAsia="Times New Roman" w:cs="Arial"/>
+          <w:sz w:val="28"/>
+          <w:szCs w:val="28"/>
+          <w:lang w:eastAsia="es-CR"/>
+        </w:rPr>
+      </w:pPr>
+      <w:r>
+        <w:rPr>
+          <w:rFonts w:eastAsia="Times New Roman" w:cs="Arial"/>
+          <w:sz w:val="28"/>
+          <w:szCs w:val="28"/>
+          <w:bdr w:val="single" w:sz="2" w:space="0" w:color="D9D9E3" w:frame="1"/>
+          <w:lang w:eastAsia="es-CR"/>
+        </w:rPr>
+        <w:t>Instalación y Configuración:</w:t>
+      </w:r>
+    </w:p>
+    <w:p>
+      <w:pPr>
+        <w:numPr>
+          <w:ilvl w:val="1"/>
+          <w:numId w:val="1"/>
+        </w:numPr>
+        <w:pBdr>
+          <w:top w:val="single" w:sz="2" w:space="0" w:color="D9D9E3"/>
+          <w:left w:val="single" w:sz="2" w:space="5" w:color="D9D9E3"/>
+          <w:bottom w:val="single" w:sz="2" w:space="0" w:color="D9D9E3"/>
+          <w:right w:val="single" w:sz="2" w:space="0" w:color="D9D9E3"/>
+        </w:pBdr>
+        <w:spacing w:after="0" w:line="240" w:lineRule="auto"/>
+        <w:rPr>
+          <w:rFonts w:eastAsia="Times New Roman" w:cs="Arial"/>
+          <w:sz w:val="28"/>
+          <w:szCs w:val="28"/>
+          <w:lang w:eastAsia="es-CR"/>
+        </w:rPr>
+      </w:pPr>
+      <w:r>
+        <w:rPr>
+          <w:rFonts w:eastAsia="Times New Roman" w:cs="Arial"/>
+          <w:sz w:val="28"/>
+          <w:szCs w:val="28"/>
+          <w:lang w:eastAsia="es-CR"/>
+        </w:rPr>
+        <w:t>Instrucciones detalladas para instalar el software en diferentes sistemas operativos.</w:t>
+      </w:r>
+    </w:p>
+    <w:p>
+      <w:pPr>
+        <w:numPr>
+          <w:ilvl w:val="1"/>
+          <w:numId w:val="1"/>
+        </w:numPr>
+        <w:pBdr>
+          <w:top w:val="single" w:sz="2" w:space="0" w:color="D9D9E3"/>
+          <w:left w:val="single" w:sz="2" w:space="5" w:color="D9D9E3"/>
+          <w:bottom w:val="single" w:sz="2" w:space="0" w:color="D9D9E3"/>
+          <w:right w:val="single" w:sz="2" w:space="0" w:color="D9D9E3"/>
+        </w:pBdr>
+        <w:spacing w:after="0" w:line="240" w:lineRule="auto"/>
+        <w:rPr>
+          <w:rFonts w:eastAsia="Times New Roman" w:cs="Arial"/>
+          <w:sz w:val="28"/>
+          <w:szCs w:val="28"/>
+          <w:lang w:eastAsia="es-CR"/>
+        </w:rPr>
+      </w:pPr>
+      <w:r>
+        <w:rPr>
+          <w:rFonts w:eastAsia="Times New Roman" w:cs="Arial"/>
+          <w:sz w:val="28"/>
+          <w:szCs w:val="28"/>
+          <w:lang w:eastAsia="es-CR"/>
+        </w:rPr>
+        <w:t>Configuración inicial, como ajustes de preferencias y configuración de cuentas.</w:t>
+      </w:r>
+    </w:p>
+    <w:p>
+      <w:pPr>
+        <w:numPr>
+          <w:ilvl w:val="0"/>
+          <w:numId w:val="1"/>
+        </w:numPr>
+        <w:pBdr>
+          <w:top w:val="single" w:sz="2" w:space="0" w:color="D9D9E3"/>
+          <w:left w:val="single" w:sz="2" w:space="5" w:color="D9D9E3"/>
+          <w:bottom w:val="single" w:sz="2" w:space="0" w:color="D9D9E3"/>
+          <w:right w:val="single" w:sz="2" w:space="0" w:color="D9D9E3"/>
+        </w:pBdr>
+        <w:spacing w:after="0" w:line="240" w:lineRule="auto"/>
+        <w:rPr>
+          <w:rFonts w:eastAsia="Times New Roman" w:cs="Arial"/>
+          <w:sz w:val="28"/>
+          <w:szCs w:val="28"/>
+          <w:lang w:eastAsia="es-CR"/>
+        </w:rPr>
+      </w:pPr>
+      <w:r>
+        <w:rPr>
+          <w:rFonts w:eastAsia="Times New Roman" w:cs="Arial"/>
+          <w:sz w:val="28"/>
+          <w:szCs w:val="28"/>
+          <w:bdr w:val="single" w:sz="2" w:space="0" w:color="D9D9E3" w:frame="1"/>
+          <w:lang w:eastAsia="es-CR"/>
+        </w:rPr>
+        <w:t>Guía de Usuario:</w:t>
+      </w:r>
+    </w:p>
+    <w:p>
+      <w:pPr>
+        <w:numPr>
+          <w:ilvl w:val="1"/>
+          <w:numId w:val="1"/>
+        </w:numPr>
+        <w:pBdr>
+          <w:top w:val="single" w:sz="2" w:space="0" w:color="D9D9E3"/>
+          <w:left w:val="single" w:sz="2" w:space="5" w:color="D9D9E3"/>
+          <w:bottom w:val="single" w:sz="2" w:space="0" w:color="D9D9E3"/>
+          <w:right w:val="single" w:sz="2" w:space="0" w:color="D9D9E3"/>
+        </w:pBdr>
+        <w:spacing w:after="0" w:line="240" w:lineRule="auto"/>
+        <w:rPr>
+          <w:rFonts w:eastAsia="Times New Roman" w:cs="Arial"/>
+          <w:sz w:val="28"/>
+          <w:szCs w:val="28"/>
+          <w:lang w:eastAsia="es-CR"/>
+        </w:rPr>
+      </w:pPr>
+      <w:r>
+        <w:rPr>
+          <w:rFonts w:eastAsia="Times New Roman" w:cs="Arial"/>
+          <w:sz w:val="28"/>
+          <w:szCs w:val="28"/>
+          <w:lang w:eastAsia="es-CR"/>
+        </w:rPr>
+        <w:t>Instrucciones paso a paso sobre cómo utilizar las características principales del software.</w:t>
+      </w:r>
+    </w:p>
+    <w:p>
+      <w:pPr>
+        <w:numPr>
+          <w:ilvl w:val="1"/>
+          <w:numId w:val="1"/>
+        </w:numPr>
+        <w:pBdr>
+          <w:top w:val="single" w:sz="2" w:space="0" w:color="D9D9E3"/>
+          <w:left w:val="single" w:sz="2" w:space="5" w:color="D9D9E3"/>
+          <w:bottom w:val="single" w:sz="2" w:space="0" w:color="D9D9E3"/>
+          <w:right w:val="single" w:sz="2" w:space="0" w:color="D9D9E3"/>
+        </w:pBdr>
+        <w:spacing w:after="0" w:line="240" w:lineRule="auto"/>
+        <w:rPr>
+          <w:rFonts w:eastAsia="Times New Roman" w:cs="Arial"/>
+          <w:sz w:val="28"/>
+          <w:szCs w:val="28"/>
+          <w:lang w:eastAsia="es-CR"/>
+        </w:rPr>
+      </w:pPr>
+      <w:r>
+        <w:rPr>
+          <w:rFonts w:eastAsia="Times New Roman" w:cs="Arial"/>
+          <w:sz w:val="28"/>
+          <w:szCs w:val="28"/>
+          <w:lang w:eastAsia="es-CR"/>
+        </w:rPr>
+        <w:t>Ejemplos de casos de uso comunes.</w:t>
+      </w:r>
+    </w:p>
+    <w:p>
+      <w:pPr>
+        <w:numPr>
+          <w:ilvl w:val="1"/>
+          <w:numId w:val="1"/>
+        </w:numPr>
+        <w:pBdr>
+          <w:top w:val="single" w:sz="2" w:space="0" w:color="D9D9E3"/>
+          <w:left w:val="single" w:sz="2" w:space="5" w:color="D9D9E3"/>
+          <w:bottom w:val="single" w:sz="2" w:space="0" w:color="D9D9E3"/>
+          <w:right w:val="single" w:sz="2" w:space="0" w:color="D9D9E3"/>
+        </w:pBdr>
+        <w:spacing w:after="0" w:line="240" w:lineRule="auto"/>
+        <w:rPr>
+          <w:rFonts w:eastAsia="Times New Roman" w:cs="Arial"/>
+          <w:sz w:val="28"/>
+          <w:szCs w:val="28"/>
+          <w:lang w:eastAsia="es-CR"/>
+        </w:rPr>
+      </w:pPr>
+      <w:r>
+        <w:rPr>
+          <w:rFonts w:eastAsia="Times New Roman" w:cs="Arial"/>
+          <w:sz w:val="28"/>
+          <w:szCs w:val="28"/>
+          <w:lang w:eastAsia="es-CR"/>
+        </w:rPr>
+        <w:t>Capturas de pantalla y gráficos explicativos.</w:t>
+      </w:r>
+    </w:p>
+    <w:p>
+      <w:pPr>
+        <w:numPr>
+          <w:ilvl w:val="0"/>
+          <w:numId w:val="1"/>
+        </w:numPr>
+        <w:pBdr>
+          <w:top w:val="single" w:sz="2" w:space="0" w:color="D9D9E3"/>
+          <w:left w:val="single" w:sz="2" w:space="5" w:color="D9D9E3"/>
+          <w:bottom w:val="single" w:sz="2" w:space="0" w:color="D9D9E3"/>
+          <w:right w:val="single" w:sz="2" w:space="0" w:color="D9D9E3"/>
+        </w:pBdr>
+        <w:spacing w:after="0" w:line="240" w:lineRule="auto"/>
+        <w:rPr>
+          <w:rFonts w:eastAsia="Times New Roman" w:cs="Arial"/>
+          <w:sz w:val="28"/>
+          <w:szCs w:val="28"/>
+          <w:lang w:eastAsia="es-CR"/>
+        </w:rPr>
+      </w:pPr>
+      <w:r>
+        <w:rPr>
+          <w:rFonts w:eastAsia="Times New Roman" w:cs="Arial"/>
+          <w:sz w:val="28"/>
+          <w:szCs w:val="28"/>
+          <w:bdr w:val="single" w:sz="2" w:space="0" w:color="D9D9E3" w:frame="1"/>
+          <w:lang w:eastAsia="es-CR"/>
+        </w:rPr>
+        <w:t>Solución de Problemas y Preguntas Frecuentes (FAQ):</w:t>
+      </w:r>
+    </w:p>
+    <w:p>
+      <w:pPr>
+        <w:numPr>
+          <w:ilvl w:val="1"/>
+          <w:numId w:val="1"/>
+        </w:numPr>
+        <w:pBdr>
+          <w:top w:val="single" w:sz="2" w:space="0" w:color="D9D9E3"/>
+          <w:left w:val="single" w:sz="2" w:space="5" w:color="D9D9E3"/>
+          <w:bottom w:val="single" w:sz="2" w:space="0" w:color="D9D9E3"/>
+          <w:right w:val="single" w:sz="2" w:space="0" w:color="D9D9E3"/>
+        </w:pBdr>
+        <w:spacing w:after="0" w:line="240" w:lineRule="auto"/>
+        <w:rPr>
+          <w:rFonts w:eastAsia="Times New Roman" w:cs="Arial"/>
+          <w:sz w:val="28"/>
+          <w:szCs w:val="28"/>
+          <w:lang w:eastAsia="es-CR"/>
+        </w:rPr>
+      </w:pPr>
+      <w:r>
+        <w:rPr>
+          <w:rFonts w:eastAsia="Times New Roman" w:cs="Arial"/>
+          <w:sz w:val="28"/>
+          <w:szCs w:val="28"/>
+          <w:lang w:eastAsia="es-CR"/>
+        </w:rPr>
+        <w:t>Resolución de problemas comunes.</w:t>
+      </w:r>
+    </w:p>
+    <w:p>
+      <w:pPr>
+        <w:numPr>
+          <w:ilvl w:val="1"/>
+          <w:numId w:val="1"/>
+        </w:numPr>
+        <w:pBdr>
+          <w:top w:val="single" w:sz="2" w:space="0" w:color="D9D9E3"/>
+          <w:left w:val="single" w:sz="2" w:space="5" w:color="D9D9E3"/>
+          <w:bottom w:val="single" w:sz="2" w:space="0" w:color="D9D9E3"/>
+          <w:right w:val="single" w:sz="2" w:space="0" w:color="D9D9E3"/>
+        </w:pBdr>
+        <w:spacing w:after="0" w:line="240" w:lineRule="auto"/>
+        <w:rPr>
+          <w:rFonts w:eastAsia="Times New Roman" w:cs="Arial"/>
+          <w:sz w:val="28"/>
+          <w:szCs w:val="28"/>
+          <w:lang w:eastAsia="es-CR"/>
+        </w:rPr>
+      </w:pPr>
+      <w:r>
+        <w:rPr>
+          <w:rFonts w:eastAsia="Times New Roman" w:cs="Arial"/>
+          <w:sz w:val="28"/>
+          <w:szCs w:val="28"/>
+          <w:lang w:eastAsia="es-CR"/>
+        </w:rPr>
+        <w:t>Preguntas frecuentes y sus respuestas.</w:t>
+      </w:r>
+    </w:p>
+    <w:p>
+      <w:pPr>
+        <w:numPr>
+          <w:ilvl w:val="1"/>
+          <w:numId w:val="1"/>
+        </w:numPr>
+        <w:pBdr>
+          <w:top w:val="single" w:sz="2" w:space="0" w:color="D9D9E3"/>
+          <w:left w:val="single" w:sz="2" w:space="5" w:color="D9D9E3"/>
+          <w:bottom w:val="single" w:sz="2" w:space="0" w:color="D9D9E3"/>
+          <w:right w:val="single" w:sz="2" w:space="0" w:color="D9D9E3"/>
+        </w:pBdr>
+        <w:spacing w:after="0" w:line="240" w:lineRule="auto"/>
+        <w:rPr>
+          <w:rFonts w:eastAsia="Times New Roman" w:cs="Arial"/>
+          <w:sz w:val="28"/>
+          <w:szCs w:val="28"/>
+          <w:lang w:eastAsia="es-CR"/>
+        </w:rPr>
+      </w:pPr>
+      <w:r>
+        <w:rPr>
+          <w:rFonts w:eastAsia="Times New Roman" w:cs="Arial"/>
+          <w:sz w:val="28"/>
+          <w:szCs w:val="28"/>
+          <w:lang w:eastAsia="es-CR"/>
+        </w:rPr>
+        <w:t>Cómo ponerse en contacto con el soporte técnico.</w:t>
+      </w:r>
+    </w:p>
+    <w:p>
+      <w:pPr>
+        <w:numPr>
+          <w:ilvl w:val="0"/>
+          <w:numId w:val="1"/>
+        </w:numPr>
+        <w:pBdr>
+          <w:top w:val="single" w:sz="2" w:space="0" w:color="D9D9E3"/>
+          <w:left w:val="single" w:sz="2" w:space="5" w:color="D9D9E3"/>
+          <w:bottom w:val="single" w:sz="2" w:space="0" w:color="D9D9E3"/>
+          <w:right w:val="single" w:sz="2" w:space="0" w:color="D9D9E3"/>
+        </w:pBdr>
+        <w:spacing w:after="0" w:line="240" w:lineRule="auto"/>
+        <w:rPr>
+          <w:rFonts w:eastAsia="Times New Roman" w:cs="Arial"/>
+          <w:sz w:val="28"/>
+          <w:szCs w:val="28"/>
+          <w:lang w:eastAsia="es-CR"/>
+        </w:rPr>
+      </w:pPr>
+      <w:r>
+        <w:rPr>
+          <w:rFonts w:eastAsia="Times New Roman" w:cs="Arial"/>
+          <w:sz w:val="28"/>
+          <w:szCs w:val="28"/>
+          <w:bdr w:val="single" w:sz="2" w:space="0" w:color="D9D9E3" w:frame="1"/>
+          <w:lang w:eastAsia="es-CR"/>
+        </w:rPr>
+        <w:t>Actualizaciones y Versiones Anteriores:</w:t>
+      </w:r>
+    </w:p>
+    <w:p>
+      <w:pPr>
+        <w:numPr>
+          <w:ilvl w:val="1"/>
+          <w:numId w:val="1"/>
+        </w:numPr>
+        <w:pBdr>
+          <w:top w:val="single" w:sz="2" w:space="0" w:color="D9D9E3"/>
+          <w:left w:val="single" w:sz="2" w:space="5" w:color="D9D9E3"/>
+          <w:bottom w:val="single" w:sz="2" w:space="0" w:color="D9D9E3"/>
+          <w:right w:val="single" w:sz="2" w:space="0" w:color="D9D9E3"/>
+        </w:pBdr>
+        <w:spacing w:after="0" w:line="240" w:lineRule="auto"/>
+        <w:rPr>
+          <w:rFonts w:eastAsia="Times New Roman" w:cs="Arial"/>
+          <w:sz w:val="28"/>
+          <w:szCs w:val="28"/>
+          <w:lang w:eastAsia="es-CR"/>
+        </w:rPr>
+      </w:pPr>
+      <w:r>
+        <w:rPr>
+          <w:rFonts w:eastAsia="Times New Roman" w:cs="Arial"/>
+          <w:sz w:val="28"/>
+          <w:szCs w:val="28"/>
+          <w:lang w:eastAsia="es-CR"/>
+        </w:rPr>
+        <w:t>Información sobre cómo actualizar el software.</w:t>
+      </w:r>
+    </w:p>
+    <w:p>
+      <w:pPr>
+        <w:numPr>
+          <w:ilvl w:val="1"/>
+          <w:numId w:val="1"/>
+        </w:numPr>
+        <w:pBdr>
+          <w:top w:val="single" w:sz="2" w:space="0" w:color="D9D9E3"/>
+          <w:left w:val="single" w:sz="2" w:space="5" w:color="D9D9E3"/>
+          <w:bottom w:val="single" w:sz="2" w:space="0" w:color="D9D9E3"/>
+          <w:right w:val="single" w:sz="2" w:space="0" w:color="D9D9E3"/>
+        </w:pBdr>
+        <w:spacing w:after="0" w:line="240" w:lineRule="auto"/>
+        <w:rPr>
+          <w:rFonts w:eastAsia="Times New Roman" w:cs="Arial"/>
+          <w:sz w:val="28"/>
+          <w:szCs w:val="28"/>
+          <w:lang w:eastAsia="es-CR"/>
+        </w:rPr>
+      </w:pPr>
+      <w:r>
+        <w:rPr>
+          <w:rFonts w:eastAsia="Times New Roman" w:cs="Arial"/>
+          <w:sz w:val="28"/>
+          <w:szCs w:val="28"/>
+          <w:lang w:eastAsia="es-CR"/>
+        </w:rPr>
+        <w:t>Registro de cambios y mejoras en versiones anteriores.</w:t>
+      </w:r>
+    </w:p>
+    <w:p>
+      <w:pPr>
+        <w:numPr>
+          <w:ilvl w:val="0"/>
+          <w:numId w:val="1"/>
+        </w:numPr>
+        <w:pBdr>
+          <w:top w:val="single" w:sz="2" w:space="0" w:color="D9D9E3"/>
+          <w:left w:val="single" w:sz="2" w:space="5" w:color="D9D9E3"/>
+          <w:bottom w:val="single" w:sz="2" w:space="0" w:color="D9D9E3"/>
+          <w:right w:val="single" w:sz="2" w:space="0" w:color="D9D9E3"/>
+        </w:pBdr>
+        <w:spacing w:after="0" w:line="240" w:lineRule="auto"/>
+        <w:rPr>
+          <w:rFonts w:eastAsia="Times New Roman" w:cs="Arial"/>
+          <w:sz w:val="28"/>
+          <w:szCs w:val="28"/>
+          <w:lang w:eastAsia="es-CR"/>
+        </w:rPr>
+      </w:pPr>
+      <w:r>
+        <w:rPr>
+          <w:rFonts w:eastAsia="Times New Roman" w:cs="Arial"/>
+          <w:sz w:val="28"/>
+          <w:szCs w:val="28"/>
+          <w:bdr w:val="single" w:sz="2" w:space="0" w:color="D9D9E3" w:frame="1"/>
+          <w:lang w:eastAsia="es-CR"/>
+        </w:rPr>
+        <w:t>Términos de Uso y Licencia:</w:t>
+      </w:r>
+    </w:p>
+    <w:p>
+      <w:pPr>
+        <w:numPr>
+          <w:ilvl w:val="1"/>
+          <w:numId w:val="1"/>
+        </w:numPr>
+        <w:pBdr>
+          <w:top w:val="single" w:sz="2" w:space="0" w:color="D9D9E3"/>
+          <w:left w:val="single" w:sz="2" w:space="5" w:color="D9D9E3"/>
+          <w:bottom w:val="single" w:sz="2" w:space="0" w:color="D9D9E3"/>
+          <w:right w:val="single" w:sz="2" w:space="0" w:color="D9D9E3"/>
+        </w:pBdr>
+        <w:spacing w:after="0" w:line="240" w:lineRule="auto"/>
+        <w:rPr>
+          <w:rFonts w:eastAsia="Times New Roman" w:cs="Arial"/>
+          <w:sz w:val="28"/>
+          <w:szCs w:val="28"/>
+          <w:lang w:eastAsia="es-CR"/>
+        </w:rPr>
+      </w:pPr>
+      <w:r>
+        <w:rPr>
+          <w:rFonts w:eastAsia="Times New Roman" w:cs="Arial"/>
+          <w:sz w:val="28"/>
+          <w:szCs w:val="28"/>
+          <w:lang w:eastAsia="es-CR"/>
+        </w:rPr>
+        <w:t>Detalles sobre la licencia y los términos de uso del software.</w:t>
+      </w:r>
+    </w:p>
+    <w:p>
+      <w:pPr>
+        <w:numPr>
+          <w:ilvl w:val="1"/>
+          <w:numId w:val="1"/>
+        </w:numPr>
+        <w:pBdr>
+          <w:top w:val="single" w:sz="2" w:space="0" w:color="D9D9E3"/>
+          <w:left w:val="single" w:sz="2" w:space="5" w:color="D9D9E3"/>
+          <w:bottom w:val="single" w:sz="2" w:space="0" w:color="D9D9E3"/>
+          <w:right w:val="single" w:sz="2" w:space="0" w:color="D9D9E3"/>
+        </w:pBdr>
+        <w:spacing w:after="0" w:line="240" w:lineRule="auto"/>
+        <w:rPr>
+          <w:rFonts w:eastAsia="Times New Roman" w:cs="Arial"/>
+          <w:sz w:val="28"/>
+          <w:szCs w:val="28"/>
+          <w:lang w:eastAsia="es-CR"/>
+        </w:rPr>
+      </w:pPr>
+      <w:r>
+        <w:rPr>
+          <w:rFonts w:eastAsia="Times New Roman" w:cs="Arial"/>
+          <w:sz w:val="28"/>
+          <w:szCs w:val="28"/>
+          <w:lang w:eastAsia="es-CR"/>
+        </w:rPr>
+        <w:t>Información sobre derechos de autor y atribuciones.</w:t>
+      </w:r>
+    </w:p>
+    <w:p>
+      <w:pPr>
+        <w:numPr>
+          <w:ilvl w:val="0"/>
+          <w:numId w:val="1"/>
+        </w:numPr>
+        <w:pBdr>
+          <w:top w:val="single" w:sz="2" w:space="0" w:color="D9D9E3"/>
+          <w:left w:val="single" w:sz="2" w:space="5" w:color="D9D9E3"/>
+          <w:bottom w:val="single" w:sz="2" w:space="0" w:color="D9D9E3"/>
+          <w:right w:val="single" w:sz="2" w:space="0" w:color="D9D9E3"/>
+        </w:pBdr>
+        <w:spacing w:after="0" w:line="240" w:lineRule="auto"/>
+        <w:rPr>
+          <w:rFonts w:eastAsia="Times New Roman" w:cs="Arial"/>
+          <w:sz w:val="28"/>
+          <w:szCs w:val="28"/>
+          <w:lang w:eastAsia="es-CR"/>
+        </w:rPr>
+      </w:pPr>
+      <w:r>
+        <w:rPr>
+          <w:rFonts w:eastAsia="Times New Roman" w:cs="Arial"/>
+          <w:sz w:val="28"/>
+          <w:szCs w:val="28"/>
+          <w:bdr w:val="single" w:sz="2" w:space="0" w:color="D9D9E3" w:frame="1"/>
+          <w:lang w:eastAsia="es-CR"/>
+        </w:rPr>
+        <w:t>Referencias y Recursos Adicionales:</w:t>
+      </w:r>
+    </w:p>
+    <w:p>
+      <w:pPr>
+        <w:numPr>
+          <w:ilvl w:val="1"/>
+          <w:numId w:val="1"/>
+        </w:numPr>
+        <w:pBdr>
+          <w:top w:val="single" w:sz="2" w:space="0" w:color="D9D9E3"/>
+          <w:left w:val="single" w:sz="2" w:space="5" w:color="D9D9E3"/>
+          <w:bottom w:val="single" w:sz="2" w:space="0" w:color="D9D9E3"/>
+          <w:right w:val="single" w:sz="2" w:space="0" w:color="D9D9E3"/>
+        </w:pBdr>
+        <w:spacing w:after="0" w:line="240" w:lineRule="auto"/>
+        <w:rPr>
+          <w:rFonts w:eastAsia="Times New Roman" w:cs="Arial"/>
+          <w:sz w:val="28"/>
+          <w:szCs w:val="28"/>
+          <w:lang w:eastAsia="es-CR"/>
+        </w:rPr>
+      </w:pPr>
+      <w:r>
+        <w:rPr>
+          <w:rFonts w:eastAsia="Times New Roman" w:cs="Arial"/>
+          <w:sz w:val="28"/>
+          <w:szCs w:val="28"/>
+          <w:lang w:eastAsia="es-CR"/>
+        </w:rPr>
+        <w:t>Enlaces a recursos adicionales, como tutoriales en línea, comunidades de usuarios y documentación técnica (si está disponible).</w:t>
+      </w:r>
+    </w:p>
     <w:p/>
+    <w:p>
+      <w:pPr>
+        <w:jc w:val="left"/>
+      </w:pPr>
+      <w:r>
+        <w:br w:type="page"/>
+      </w:r>
+    </w:p>
+    <w:p>
+      <w:pPr>
+        <w:pStyle w:val="Prrafodelista"/>
+        <w:numPr>
+          <w:ilvl w:val="0"/>
+          <w:numId w:val="3"/>
+        </w:numPr>
+      </w:pPr>
+      <w:r>
+        <w:lastRenderedPageBreak/>
+        <w:t xml:space="preserve">ÍNDICE </w:t>
+      </w:r>
+    </w:p>
+    <w:p>
+      <w:pPr>
+        <w:pStyle w:val="Prrafodelista"/>
+        <w:numPr>
+          <w:ilvl w:val="0"/>
+          <w:numId w:val="3"/>
+        </w:numPr>
+      </w:pPr>
+      <w:r>
+        <w:t xml:space="preserve">INTRODUCCIÓN </w:t>
+      </w:r>
+    </w:p>
+    <w:p>
+      <w:pPr>
+        <w:pStyle w:val="Prrafodelista"/>
+        <w:numPr>
+          <w:ilvl w:val="0"/>
+          <w:numId w:val="3"/>
+        </w:numPr>
+      </w:pPr>
+    </w:p>
     <w:sectPr>
-      <w:headerReference w:type="default" r:id="rId9"/>
-      <w:footerReference w:type="default" r:id="rId10"/>
+      <w:headerReference w:type="default" r:id="rId10"/>
+      <w:footerReference w:type="default" r:id="rId11"/>
       <w:pgSz w:w="12240" w:h="15840"/>
       <w:pgMar w:top="1417" w:right="1701" w:bottom="1417" w:left="1701" w:header="708" w:footer="708" w:gutter="0"/>
       <w:cols w:space="708"/>
@@ -172,13 +939,13 @@
                             <w:pStyle w:val="Encabezado"/>
                             <w:jc w:val="right"/>
                             <w:rPr>
-                              <w:rFonts w:ascii="Arial" w:hAnsi="Arial" w:cs="Arial"/>
+                              <w:rFonts w:cs="Arial"/>
                               <w:lang w:val="es-MX"/>
                             </w:rPr>
                           </w:pPr>
                           <w:r>
                             <w:rPr>
-                              <w:rFonts w:ascii="Arial" w:hAnsi="Arial" w:cs="Arial"/>
+                              <w:rFonts w:cs="Arial"/>
                               <w:lang w:val="es-MX"/>
                             </w:rPr>
                             <w:t xml:space="preserve">Área: Soporte Tecnológico </w:t>
@@ -189,13 +956,13 @@
                             <w:pStyle w:val="Encabezado"/>
                             <w:jc w:val="right"/>
                             <w:rPr>
-                              <w:rFonts w:ascii="Arial" w:hAnsi="Arial" w:cs="Arial"/>
+                              <w:rFonts w:cs="Arial"/>
                               <w:lang w:val="es-MX"/>
                             </w:rPr>
                           </w:pPr>
                           <w:r>
                             <w:rPr>
-                              <w:rFonts w:ascii="Arial" w:hAnsi="Arial" w:cs="Arial"/>
+                              <w:rFonts w:cs="Arial"/>
                               <w:lang w:val="es-MX"/>
                             </w:rPr>
                             <w:t>2023</w:t>
@@ -248,8 +1015,7 @@
               <v:stroke joinstyle="miter"/>
               <v:path gradientshapeok="t" o:connecttype="rect"/>
             </v:shapetype>
-            <v:shape id="Cuadro de texto 3" o:spid="_x0000_s1027" type="#_x0000_t202" style="position:absolute;margin-left:389.95pt;margin-top:-12.15pt;width:200.35pt;height:53.75pt;z-index:251661312;visibility:visible;mso-wrap-style:square;mso-width-percent:0;mso-height-percent:0;mso-wrap-distance-left:9pt;mso-wrap-distance-top:0;mso-wrap-distance-right:9pt;mso-wrap-distance-bottom:0;mso-position-horizontal:absolute;mso-position-horizontal-relative:page;mso-position-vertical:absolute;mso-position-vertical-relative:text;mso-width-percent:0;mso-height-percent:0;mso-width-relative:margin;mso-height-relative:margin;v-text-anchor:top" o:gfxdata="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" filled="f" stroked="f">
-              <v:fill o:detectmouseclick="t"/>
+            <v:shape id="Cuadro de texto 3" o:spid="_x0000_s1027" type="#_x0000_t202" style="position:absolute;left:0;text-align:left;margin-left:389.95pt;margin-top:-12.15pt;width:200.35pt;height:53.75pt;z-index:251661312;visibility:visible;mso-wrap-style:square;mso-width-percent:0;mso-height-percent:0;mso-wrap-distance-left:9pt;mso-wrap-distance-top:0;mso-wrap-distance-right:9pt;mso-wrap-distance-bottom:0;mso-position-horizontal:absolute;mso-position-horizontal-relative:page;mso-position-vertical:absolute;mso-position-vertical-relative:text;mso-width-percent:0;mso-height-percent:0;mso-width-relative:margin;mso-height-relative:margin;v-text-anchor:top" o:gfxdata="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" filled="f" stroked="f">
               <v:textbox>
                 <w:txbxContent>
                   <w:p>
@@ -257,13 +1023,13 @@
                       <w:pStyle w:val="Encabezado"/>
                       <w:jc w:val="right"/>
                       <w:rPr>
-                        <w:rFonts w:ascii="Arial" w:hAnsi="Arial" w:cs="Arial"/>
+                        <w:rFonts w:cs="Arial"/>
                         <w:lang w:val="es-MX"/>
                       </w:rPr>
                     </w:pPr>
                     <w:r>
                       <w:rPr>
-                        <w:rFonts w:ascii="Arial" w:hAnsi="Arial" w:cs="Arial"/>
+                        <w:rFonts w:cs="Arial"/>
                         <w:lang w:val="es-MX"/>
                       </w:rPr>
                       <w:t xml:space="preserve">Área: Soporte Tecnológico </w:t>
@@ -274,13 +1040,13 @@
                       <w:pStyle w:val="Encabezado"/>
                       <w:jc w:val="right"/>
                       <w:rPr>
-                        <w:rFonts w:ascii="Arial" w:hAnsi="Arial" w:cs="Arial"/>
+                        <w:rFonts w:cs="Arial"/>
                         <w:lang w:val="es-MX"/>
                       </w:rPr>
                     </w:pPr>
                     <w:r>
                       <w:rPr>
-                        <w:rFonts w:ascii="Arial" w:hAnsi="Arial" w:cs="Arial"/>
+                        <w:rFonts w:cs="Arial"/>
                         <w:lang w:val="es-MX"/>
                       </w:rPr>
                       <w:t>2023</w:t>
@@ -354,6 +1120,7 @@
         <w:docPartUnique/>
       </w:docPartObj>
     </w:sdtPr>
+    <w:sdtEndPr/>
     <w:sdtContent>
       <w:p>
         <w:pPr>
@@ -403,7 +1170,7 @@
                               <w:pPr>
                                 <w:pStyle w:val="Encabezado"/>
                                 <w:rPr>
-                                  <w:rFonts w:ascii="Arial" w:hAnsi="Arial" w:cs="Arial"/>
+                                  <w:rFonts w:cs="Arial"/>
                                   <w:b/>
                                   <w:bCs/>
                                   <w:i/>
@@ -415,7 +1182,7 @@
                               </w:pPr>
                               <w:r>
                                 <w:rPr>
-                                  <w:rFonts w:ascii="Arial" w:hAnsi="Arial" w:cs="Arial"/>
+                                  <w:rFonts w:cs="Arial"/>
                                   <w:b/>
                                   <w:bCs/>
                                   <w:i/>
@@ -431,7 +1198,7 @@
                               <w:pPr>
                                 <w:pStyle w:val="Encabezado"/>
                                 <w:rPr>
-                                  <w:rFonts w:ascii="Arial" w:hAnsi="Arial" w:cs="Arial"/>
+                                  <w:rFonts w:cs="Arial"/>
                                   <w:b/>
                                   <w:bCs/>
                                   <w:i/>
@@ -443,7 +1210,7 @@
                               </w:pPr>
                               <w:r>
                                 <w:rPr>
-                                  <w:rFonts w:ascii="Arial" w:hAnsi="Arial" w:cs="Arial"/>
+                                  <w:rFonts w:cs="Arial"/>
                                   <w:b/>
                                   <w:bCs/>
                                   <w:i/>
@@ -504,14 +1271,13 @@
                   <v:path gradientshapeok="t" o:connecttype="rect"/>
                 </v:shapetype>
                 <v:shape id="Cuadro de texto 2" o:spid="_x0000_s1026" type="#_x0000_t202" style="position:absolute;left:0;text-align:left;margin-left:-31.3pt;margin-top:-5.95pt;width:230.7pt;height:34.65pt;z-index:251659264;visibility:visible;mso-wrap-style:square;mso-width-percent:0;mso-height-percent:0;mso-wrap-distance-left:9pt;mso-wrap-distance-top:0;mso-wrap-distance-right:9pt;mso-wrap-distance-bottom:0;mso-position-horizontal:absolute;mso-position-horizontal-relative:margin;mso-position-vertical:absolute;mso-position-vertical-relative:text;mso-width-percent:0;mso-height-percent:0;mso-width-relative:margin;mso-height-relative:margin;v-text-anchor:top" o:gfxdata="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" filled="f" stroked="f">
-                  <v:fill o:detectmouseclick="t"/>
                   <v:textbox>
                     <w:txbxContent>
                       <w:p>
                         <w:pPr>
                           <w:pStyle w:val="Encabezado"/>
                           <w:rPr>
-                            <w:rFonts w:ascii="Arial" w:hAnsi="Arial" w:cs="Arial"/>
+                            <w:rFonts w:cs="Arial"/>
                             <w:b/>
                             <w:bCs/>
                             <w:i/>
@@ -523,7 +1289,7 @@
                         </w:pPr>
                         <w:r>
                           <w:rPr>
-                            <w:rFonts w:ascii="Arial" w:hAnsi="Arial" w:cs="Arial"/>
+                            <w:rFonts w:cs="Arial"/>
                             <w:b/>
                             <w:bCs/>
                             <w:i/>
@@ -539,7 +1305,7 @@
                         <w:pPr>
                           <w:pStyle w:val="Encabezado"/>
                           <w:rPr>
-                            <w:rFonts w:ascii="Arial" w:hAnsi="Arial" w:cs="Arial"/>
+                            <w:rFonts w:cs="Arial"/>
                             <w:b/>
                             <w:bCs/>
                             <w:i/>
@@ -551,7 +1317,7 @@
                         </w:pPr>
                         <w:r>
                           <w:rPr>
-                            <w:rFonts w:ascii="Arial" w:hAnsi="Arial" w:cs="Arial"/>
+                            <w:rFonts w:cs="Arial"/>
                             <w:b/>
                             <w:bCs/>
                             <w:i/>
@@ -623,6 +1389,315 @@
     </w:pPr>
   </w:p>
 </w:hdr>
+</file>
+
+<file path=word/numbering.xml><?xml version="1.0" encoding="utf-8"?>
+<w:numbering xmlns:wpc="http://schemas.microsoft.com/office/word/2010/wordprocessingCanvas" xmlns:cx="http://schemas.microsoft.com/office/drawing/2014/chartex" xmlns:cx1="http://schemas.microsoft.com/office/drawing/2015/9/8/chartex" xmlns:cx2="http://schemas.microsoft.com/office/drawing/2015/10/21/chartex" xmlns:cx3="http://schemas.microsoft.com/office/drawing/2016/5/9/chartex" xmlns:cx4="http://schemas.microsoft.com/office/drawing/2016/5/10/chartex" xmlns:cx5="http://schemas.microsoft.com/office/drawing/2016/5/11/chartex" xmlns:cx6="http://schemas.microsoft.com/office/drawing/2016/5/12/chartex" xmlns:cx7="http://schemas.microsoft.com/office/drawing/2016/5/13/chartex" xmlns:cx8="http://schemas.microsoft.com/office/drawing/2016/5/14/chartex" xmlns:mc="http://schemas.openxmlformats.org/markup-compatibility/2006" xmlns:aink="http://schemas.microsoft.com/office/drawing/2016/ink" xmlns:am3d="http://schemas.microsoft.com/office/drawing/2017/model3d" xmlns:o="urn:schemas-microsoft-com:office:office" xmlns:r="http://schemas.openxmlformats.org/officeDocument/2006/relationships" xmlns:m="http://schemas.openxmlformats.org/officeDocument/2006/math" xmlns:v="urn:schemas-microsoft-com:vml" xmlns:wp14="http://schemas.microsoft.com/office/word/2010/wordprocessingDrawing" xmlns:wp="http://schemas.openxmlformats.org/drawingml/2006/wordprocessingDrawing" xmlns:w10="urn:schemas-microsoft-com:office:word" xmlns:w="http://schemas.openxmlformats.org/wordprocessingml/2006/main" xmlns:w14="http://schemas.microsoft.com/office/word/2010/wordml" xmlns:w15="http://schemas.microsoft.com/office/word/2012/wordml" xmlns:w16cex="http://schemas.microsoft.com/office/word/2018/wordml/cex" xmlns:w16cid="http://schemas.microsoft.com/office/word/2016/wordml/cid" xmlns:w16="http://schemas.microsoft.com/office/word/2018/wordml" xmlns:w16sdtdh="http://schemas.microsoft.com/office/word/2020/wordml/sdtdatahash" xmlns:w16se="http://schemas.microsoft.com/office/word/2015/wordml/symex" xmlns:wpg="http://schemas.microsoft.com/office/word/2010/wordprocessingGroup" xmlns:wpi="http://schemas.microsoft.com/office/word/2010/wordprocessingInk" xmlns:wne="http://schemas.microsoft.com/office/word/2006/wordml" xmlns:wps="http://schemas.microsoft.com/office/word/2010/wordprocessingShape" mc:Ignorable="w14 w15 w16se w16cid w16 w16cex w16sdtdh wp14">
+  <w:abstractNum w:abstractNumId="0" w15:restartNumberingAfterBreak="0">
+    <w:nsid w:val="09A36EFE"/>
+    <w:multiLevelType w:val="hybridMultilevel"/>
+    <w:tmpl w:val="9F1A2E4A"/>
+    <w:lvl w:ilvl="0" w:tplc="13BEE66C">
+      <w:start w:val="1"/>
+      <w:numFmt w:val="decimal"/>
+      <w:lvlText w:val="%1."/>
+      <w:lvlJc w:val="left"/>
+      <w:pPr>
+        <w:ind w:left="720" w:hanging="360"/>
+      </w:pPr>
+      <w:rPr>
+        <w:rFonts w:ascii="Arial" w:hAnsi="Arial" w:hint="default"/>
+        <w:b/>
+        <w:i w:val="0"/>
+        <w:sz w:val="24"/>
+      </w:rPr>
+    </w:lvl>
+    <w:lvl w:ilvl="1" w:tplc="140A0019" w:tentative="1">
+      <w:start w:val="1"/>
+      <w:numFmt w:val="lowerLetter"/>
+      <w:lvlText w:val="%2."/>
+      <w:lvlJc w:val="left"/>
+      <w:pPr>
+        <w:ind w:left="1440" w:hanging="360"/>
+      </w:pPr>
+    </w:lvl>
+    <w:lvl w:ilvl="2" w:tplc="140A001B" w:tentative="1">
+      <w:start w:val="1"/>
+      <w:numFmt w:val="lowerRoman"/>
+      <w:lvlText w:val="%3."/>
+      <w:lvlJc w:val="right"/>
+      <w:pPr>
+        <w:ind w:left="2160" w:hanging="180"/>
+      </w:pPr>
+    </w:lvl>
+    <w:lvl w:ilvl="3" w:tplc="140A000F" w:tentative="1">
+      <w:start w:val="1"/>
+      <w:numFmt w:val="decimal"/>
+      <w:lvlText w:val="%4."/>
+      <w:lvlJc w:val="left"/>
+      <w:pPr>
+        <w:ind w:left="2880" w:hanging="360"/>
+      </w:pPr>
+    </w:lvl>
+    <w:lvl w:ilvl="4" w:tplc="140A0019" w:tentative="1">
+      <w:start w:val="1"/>
+      <w:numFmt w:val="lowerLetter"/>
+      <w:lvlText w:val="%5."/>
+      <w:lvlJc w:val="left"/>
+      <w:pPr>
+        <w:ind w:left="3600" w:hanging="360"/>
+      </w:pPr>
+    </w:lvl>
+    <w:lvl w:ilvl="5" w:tplc="140A001B" w:tentative="1">
+      <w:start w:val="1"/>
+      <w:numFmt w:val="lowerRoman"/>
+      <w:lvlText w:val="%6."/>
+      <w:lvlJc w:val="right"/>
+      <w:pPr>
+        <w:ind w:left="4320" w:hanging="180"/>
+      </w:pPr>
+    </w:lvl>
+    <w:lvl w:ilvl="6" w:tplc="140A000F" w:tentative="1">
+      <w:start w:val="1"/>
+      <w:numFmt w:val="decimal"/>
+      <w:lvlText w:val="%7."/>
+      <w:lvlJc w:val="left"/>
+      <w:pPr>
+        <w:ind w:left="5040" w:hanging="360"/>
+      </w:pPr>
+    </w:lvl>
+    <w:lvl w:ilvl="7" w:tplc="140A0019" w:tentative="1">
+      <w:start w:val="1"/>
+      <w:numFmt w:val="lowerLetter"/>
+      <w:lvlText w:val="%8."/>
+      <w:lvlJc w:val="left"/>
+      <w:pPr>
+        <w:ind w:left="5760" w:hanging="360"/>
+      </w:pPr>
+    </w:lvl>
+    <w:lvl w:ilvl="8" w:tplc="140A001B" w:tentative="1">
+      <w:start w:val="1"/>
+      <w:numFmt w:val="lowerRoman"/>
+      <w:lvlText w:val="%9."/>
+      <w:lvlJc w:val="right"/>
+      <w:pPr>
+        <w:ind w:left="6480" w:hanging="180"/>
+      </w:pPr>
+    </w:lvl>
+  </w:abstractNum>
+  <w:abstractNum w:abstractNumId="1" w15:restartNumberingAfterBreak="0">
+    <w:nsid w:val="1CB32AC5"/>
+    <w:multiLevelType w:val="multilevel"/>
+    <w:tmpl w:val="22D47CC4"/>
+    <w:lvl w:ilvl="0">
+      <w:start w:val="1"/>
+      <w:numFmt w:val="decimal"/>
+      <w:lvlText w:val="%1."/>
+      <w:lvlJc w:val="left"/>
+      <w:pPr>
+        <w:tabs>
+          <w:tab w:val="num" w:pos="720"/>
+        </w:tabs>
+        <w:ind w:left="720" w:hanging="360"/>
+      </w:pPr>
+    </w:lvl>
+    <w:lvl w:ilvl="1">
+      <w:start w:val="1"/>
+      <w:numFmt w:val="bullet"/>
+      <w:lvlText w:val=""/>
+      <w:lvlJc w:val="left"/>
+      <w:pPr>
+        <w:tabs>
+          <w:tab w:val="num" w:pos="1440"/>
+        </w:tabs>
+        <w:ind w:left="1440" w:hanging="360"/>
+      </w:pPr>
+      <w:rPr>
+        <w:rFonts w:ascii="Symbol" w:hAnsi="Symbol" w:hint="default"/>
+        <w:sz w:val="20"/>
+      </w:rPr>
+    </w:lvl>
+    <w:lvl w:ilvl="2" w:tentative="1">
+      <w:start w:val="1"/>
+      <w:numFmt w:val="decimal"/>
+      <w:lvlText w:val="%3."/>
+      <w:lvlJc w:val="left"/>
+      <w:pPr>
+        <w:tabs>
+          <w:tab w:val="num" w:pos="2160"/>
+        </w:tabs>
+        <w:ind w:left="2160" w:hanging="360"/>
+      </w:pPr>
+    </w:lvl>
+    <w:lvl w:ilvl="3" w:tentative="1">
+      <w:start w:val="1"/>
+      <w:numFmt w:val="decimal"/>
+      <w:lvlText w:val="%4."/>
+      <w:lvlJc w:val="left"/>
+      <w:pPr>
+        <w:tabs>
+          <w:tab w:val="num" w:pos="2880"/>
+        </w:tabs>
+        <w:ind w:left="2880" w:hanging="360"/>
+      </w:pPr>
+    </w:lvl>
+    <w:lvl w:ilvl="4" w:tentative="1">
+      <w:start w:val="1"/>
+      <w:numFmt w:val="decimal"/>
+      <w:lvlText w:val="%5."/>
+      <w:lvlJc w:val="left"/>
+      <w:pPr>
+        <w:tabs>
+          <w:tab w:val="num" w:pos="3600"/>
+        </w:tabs>
+        <w:ind w:left="3600" w:hanging="360"/>
+      </w:pPr>
+    </w:lvl>
+    <w:lvl w:ilvl="5" w:tentative="1">
+      <w:start w:val="1"/>
+      <w:numFmt w:val="decimal"/>
+      <w:lvlText w:val="%6."/>
+      <w:lvlJc w:val="left"/>
+      <w:pPr>
+        <w:tabs>
+          <w:tab w:val="num" w:pos="4320"/>
+        </w:tabs>
+        <w:ind w:left="4320" w:hanging="360"/>
+      </w:pPr>
+    </w:lvl>
+    <w:lvl w:ilvl="6" w:tentative="1">
+      <w:start w:val="1"/>
+      <w:numFmt w:val="decimal"/>
+      <w:lvlText w:val="%7."/>
+      <w:lvlJc w:val="left"/>
+      <w:pPr>
+        <w:tabs>
+          <w:tab w:val="num" w:pos="5040"/>
+        </w:tabs>
+        <w:ind w:left="5040" w:hanging="360"/>
+      </w:pPr>
+    </w:lvl>
+    <w:lvl w:ilvl="7" w:tentative="1">
+      <w:start w:val="1"/>
+      <w:numFmt w:val="decimal"/>
+      <w:lvlText w:val="%8."/>
+      <w:lvlJc w:val="left"/>
+      <w:pPr>
+        <w:tabs>
+          <w:tab w:val="num" w:pos="5760"/>
+        </w:tabs>
+        <w:ind w:left="5760" w:hanging="360"/>
+      </w:pPr>
+    </w:lvl>
+    <w:lvl w:ilvl="8" w:tentative="1">
+      <w:start w:val="1"/>
+      <w:numFmt w:val="decimal"/>
+      <w:lvlText w:val="%9."/>
+      <w:lvlJc w:val="left"/>
+      <w:pPr>
+        <w:tabs>
+          <w:tab w:val="num" w:pos="6480"/>
+        </w:tabs>
+        <w:ind w:left="6480" w:hanging="360"/>
+      </w:pPr>
+    </w:lvl>
+  </w:abstractNum>
+  <w:abstractNum w:abstractNumId="2" w15:restartNumberingAfterBreak="0">
+    <w:nsid w:val="253C3941"/>
+    <w:multiLevelType w:val="hybridMultilevel"/>
+    <w:tmpl w:val="55145788"/>
+    <w:lvl w:ilvl="0" w:tplc="140A0013">
+      <w:start w:val="1"/>
+      <w:numFmt w:val="upperRoman"/>
+      <w:lvlText w:val="%1."/>
+      <w:lvlJc w:val="right"/>
+      <w:pPr>
+        <w:ind w:left="720" w:hanging="360"/>
+      </w:pPr>
+    </w:lvl>
+    <w:lvl w:ilvl="1" w:tplc="140A0019" w:tentative="1">
+      <w:start w:val="1"/>
+      <w:numFmt w:val="lowerLetter"/>
+      <w:lvlText w:val="%2."/>
+      <w:lvlJc w:val="left"/>
+      <w:pPr>
+        <w:ind w:left="1440" w:hanging="360"/>
+      </w:pPr>
+    </w:lvl>
+    <w:lvl w:ilvl="2" w:tplc="140A001B" w:tentative="1">
+      <w:start w:val="1"/>
+      <w:numFmt w:val="lowerRoman"/>
+      <w:lvlText w:val="%3."/>
+      <w:lvlJc w:val="right"/>
+      <w:pPr>
+        <w:ind w:left="2160" w:hanging="180"/>
+      </w:pPr>
+    </w:lvl>
+    <w:lvl w:ilvl="3" w:tplc="140A000F" w:tentative="1">
+      <w:start w:val="1"/>
+      <w:numFmt w:val="decimal"/>
+      <w:lvlText w:val="%4."/>
+      <w:lvlJc w:val="left"/>
+      <w:pPr>
+        <w:ind w:left="2880" w:hanging="360"/>
+      </w:pPr>
+    </w:lvl>
+    <w:lvl w:ilvl="4" w:tplc="140A0019" w:tentative="1">
+      <w:start w:val="1"/>
+      <w:numFmt w:val="lowerLetter"/>
+      <w:lvlText w:val="%5."/>
+      <w:lvlJc w:val="left"/>
+      <w:pPr>
+        <w:ind w:left="3600" w:hanging="360"/>
+      </w:pPr>
+    </w:lvl>
+    <w:lvl w:ilvl="5" w:tplc="140A001B" w:tentative="1">
+      <w:start w:val="1"/>
+      <w:numFmt w:val="lowerRoman"/>
+      <w:lvlText w:val="%6."/>
+      <w:lvlJc w:val="right"/>
+      <w:pPr>
+        <w:ind w:left="4320" w:hanging="180"/>
+      </w:pPr>
+    </w:lvl>
+    <w:lvl w:ilvl="6" w:tplc="140A000F" w:tentative="1">
+      <w:start w:val="1"/>
+      <w:numFmt w:val="decimal"/>
+      <w:lvlText w:val="%7."/>
+      <w:lvlJc w:val="left"/>
+      <w:pPr>
+        <w:ind w:left="5040" w:hanging="360"/>
+      </w:pPr>
+    </w:lvl>
+    <w:lvl w:ilvl="7" w:tplc="140A0019" w:tentative="1">
+      <w:start w:val="1"/>
+      <w:numFmt w:val="lowerLetter"/>
+      <w:lvlText w:val="%8."/>
+      <w:lvlJc w:val="left"/>
+      <w:pPr>
+        <w:ind w:left="5760" w:hanging="360"/>
+      </w:pPr>
+    </w:lvl>
+    <w:lvl w:ilvl="8" w:tplc="140A001B" w:tentative="1">
+      <w:start w:val="1"/>
+      <w:numFmt w:val="lowerRoman"/>
+      <w:lvlText w:val="%9."/>
+      <w:lvlJc w:val="right"/>
+      <w:pPr>
+        <w:ind w:left="6480" w:hanging="180"/>
+      </w:pPr>
+    </w:lvl>
+  </w:abstractNum>
+  <w:num w:numId="1">
+    <w:abstractNumId w:val="1"/>
+  </w:num>
+  <w:num w:numId="2">
+    <w:abstractNumId w:val="2"/>
+  </w:num>
+  <w:num w:numId="3">
+    <w:abstractNumId w:val="0"/>
+  </w:num>
+</w:numbering>
 </file>
 
 <file path=word/styles.xml><?xml version="1.0" encoding="utf-8"?>
@@ -1023,6 +2098,58 @@
   <w:style w:type="paragraph" w:default="1" w:styleId="Normal">
     <w:name w:val="Normal"/>
     <w:qFormat/>
+    <w:rsid w:val="00741EE3"/>
+    <w:pPr>
+      <w:jc w:val="both"/>
+    </w:pPr>
+    <w:rPr>
+      <w:rFonts w:ascii="Arial" w:hAnsi="Arial"/>
+      <w:sz w:val="24"/>
+    </w:rPr>
+  </w:style>
+  <w:style w:type="paragraph" w:styleId="Ttulo1">
+    <w:name w:val="heading 1"/>
+    <w:basedOn w:val="Normal"/>
+    <w:next w:val="Normal"/>
+    <w:link w:val="Ttulo1Car"/>
+    <w:uiPriority w:val="9"/>
+    <w:qFormat/>
+    <w:rsid w:val="00741EE3"/>
+    <w:pPr>
+      <w:keepNext/>
+      <w:keepLines/>
+      <w:spacing w:before="240" w:after="0"/>
+      <w:jc w:val="center"/>
+      <w:outlineLvl w:val="0"/>
+    </w:pPr>
+    <w:rPr>
+      <w:rFonts w:eastAsiaTheme="majorEastAsia" w:cstheme="majorBidi"/>
+      <w:b/>
+      <w:szCs w:val="32"/>
+    </w:rPr>
+  </w:style>
+  <w:style w:type="paragraph" w:styleId="Ttulo2">
+    <w:name w:val="heading 2"/>
+    <w:basedOn w:val="Normal"/>
+    <w:next w:val="Normal"/>
+    <w:link w:val="Ttulo2Car"/>
+    <w:uiPriority w:val="9"/>
+    <w:semiHidden/>
+    <w:unhideWhenUsed/>
+    <w:qFormat/>
+    <w:rsid w:val="00741EE3"/>
+    <w:pPr>
+      <w:keepNext/>
+      <w:keepLines/>
+      <w:spacing w:before="40" w:after="0"/>
+      <w:jc w:val="left"/>
+      <w:outlineLvl w:val="1"/>
+    </w:pPr>
+    <w:rPr>
+      <w:rFonts w:eastAsiaTheme="majorEastAsia" w:cstheme="majorBidi"/>
+      <w:b/>
+      <w:szCs w:val="26"/>
+    </w:rPr>
   </w:style>
   <w:style w:type="character" w:default="1" w:styleId="Fuentedeprrafopredeter">
     <w:name w:val="Default Paragraph Font"/>
@@ -1094,6 +2221,71 @@
     <w:link w:val="Piedepgina"/>
     <w:uiPriority w:val="99"/>
     <w:rsid w:val="007D624E"/>
+  </w:style>
+  <w:style w:type="paragraph" w:styleId="NormalWeb">
+    <w:name w:val="Normal (Web)"/>
+    <w:basedOn w:val="Normal"/>
+    <w:uiPriority w:val="99"/>
+    <w:semiHidden/>
+    <w:unhideWhenUsed/>
+    <w:rsid w:val="001557F0"/>
+    <w:pPr>
+      <w:spacing w:before="100" w:beforeAutospacing="1" w:after="100" w:afterAutospacing="1" w:line="240" w:lineRule="auto"/>
+    </w:pPr>
+    <w:rPr>
+      <w:rFonts w:ascii="Times New Roman" w:eastAsia="Times New Roman" w:hAnsi="Times New Roman" w:cs="Times New Roman"/>
+      <w:szCs w:val="24"/>
+      <w:lang w:eastAsia="es-CR"/>
+    </w:rPr>
+  </w:style>
+  <w:style w:type="character" w:styleId="Textoennegrita">
+    <w:name w:val="Strong"/>
+    <w:basedOn w:val="Fuentedeprrafopredeter"/>
+    <w:uiPriority w:val="22"/>
+    <w:qFormat/>
+    <w:rsid w:val="001557F0"/>
+    <w:rPr>
+      <w:b/>
+      <w:bCs/>
+    </w:rPr>
+  </w:style>
+  <w:style w:type="character" w:customStyle="1" w:styleId="Ttulo1Car">
+    <w:name w:val="Título 1 Car"/>
+    <w:basedOn w:val="Fuentedeprrafopredeter"/>
+    <w:link w:val="Ttulo1"/>
+    <w:uiPriority w:val="9"/>
+    <w:rsid w:val="00741EE3"/>
+    <w:rPr>
+      <w:rFonts w:ascii="Arial" w:eastAsiaTheme="majorEastAsia" w:hAnsi="Arial" w:cstheme="majorBidi"/>
+      <w:b/>
+      <w:sz w:val="24"/>
+      <w:szCs w:val="32"/>
+    </w:rPr>
+  </w:style>
+  <w:style w:type="character" w:customStyle="1" w:styleId="Ttulo2Car">
+    <w:name w:val="Título 2 Car"/>
+    <w:basedOn w:val="Fuentedeprrafopredeter"/>
+    <w:link w:val="Ttulo2"/>
+    <w:uiPriority w:val="9"/>
+    <w:semiHidden/>
+    <w:rsid w:val="00741EE3"/>
+    <w:rPr>
+      <w:rFonts w:ascii="Arial" w:eastAsiaTheme="majorEastAsia" w:hAnsi="Arial" w:cstheme="majorBidi"/>
+      <w:b/>
+      <w:sz w:val="24"/>
+      <w:szCs w:val="26"/>
+    </w:rPr>
+  </w:style>
+  <w:style w:type="paragraph" w:styleId="Prrafodelista">
+    <w:name w:val="List Paragraph"/>
+    <w:basedOn w:val="Normal"/>
+    <w:uiPriority w:val="34"/>
+    <w:qFormat/>
+    <w:rsid w:val="00741EE3"/>
+    <w:pPr>
+      <w:ind w:left="720"/>
+      <w:contextualSpacing/>
+    </w:pPr>
   </w:style>
 </w:styles>
 </file>

</xml_diff>